<commit_message>
Add raw data cleaning + small data
</commit_message>
<xml_diff>
--- a/Gender_Lab_PValue/Lab-Credibility_of_p-value_updated.docx
+++ b/Gender_Lab_PValue/Lab-Credibility_of_p-value_updated.docx
@@ -3552,7 +3552,7 @@
     </w:lvl>
   </w:abstractNum>
   <w:abstractNum w:abstractNumId="990">
-    <w:nsid w:val="e0182339"/>
+    <w:nsid w:val="8f28fbee"/>
     <w:multiLevelType w:val="multilevel"/>
     <w:lvl w:ilvl="0">
       <w:numFmt w:val="bullet"/>
@@ -3633,7 +3633,7 @@
     </w:lvl>
   </w:abstractNum>
   <w:abstractNum w:abstractNumId="991">
-    <w:nsid w:val="ba50ac98"/>
+    <w:nsid w:val="e9e87e47"/>
     <w:multiLevelType w:val="multilevel"/>
     <w:lvl w:ilvl="0">
       <w:numFmt w:val="bullet"/>
@@ -3714,7 +3714,7 @@
     </w:lvl>
   </w:abstractNum>
   <w:abstractNum w:abstractNumId="99421">
-    <w:nsid w:val="943a2870"/>
+    <w:nsid w:val="7fd1ef16"/>
     <w:multiLevelType w:val="multilevel"/>
     <w:lvl w:ilvl="0">
       <w:start w:val="1"/>
@@ -3802,7 +3802,7 @@
     </w:lvl>
   </w:abstractNum>
   <w:abstractNum w:abstractNumId="99422">
-    <w:nsid w:val="a16f479f"/>
+    <w:nsid w:val="953a85b7"/>
     <w:multiLevelType w:val="multilevel"/>
     <w:lvl w:ilvl="0">
       <w:start w:val="2"/>
@@ -3890,7 +3890,7 @@
     </w:lvl>
   </w:abstractNum>
   <w:abstractNum w:abstractNumId="99423">
-    <w:nsid w:val="2efbc352"/>
+    <w:nsid w:val="53ac6bdc"/>
     <w:multiLevelType w:val="multilevel"/>
     <w:lvl w:ilvl="0">
       <w:start w:val="3"/>
@@ -3978,7 +3978,7 @@
     </w:lvl>
   </w:abstractNum>
   <w:abstractNum w:abstractNumId="99425">
-    <w:nsid w:val="70124e41"/>
+    <w:nsid w:val="4fde668d"/>
     <w:multiLevelType w:val="multilevel"/>
     <w:lvl w:ilvl="0">
       <w:start w:val="5"/>
@@ -4066,7 +4066,7 @@
     </w:lvl>
   </w:abstractNum>
   <w:abstractNum w:abstractNumId="99427">
-    <w:nsid w:val="fe31ccd0"/>
+    <w:nsid w:val="1d57e23e"/>
     <w:multiLevelType w:val="multilevel"/>
     <w:lvl w:ilvl="0">
       <w:start w:val="7"/>
@@ -4154,7 +4154,7 @@
     </w:lvl>
   </w:abstractNum>
   <w:abstractNum w:abstractNumId="99428">
-    <w:nsid w:val="8fcc800c"/>
+    <w:nsid w:val="207a2ae6"/>
     <w:multiLevelType w:val="multilevel"/>
     <w:lvl w:ilvl="0">
       <w:start w:val="8"/>
@@ -4242,7 +4242,7 @@
     </w:lvl>
   </w:abstractNum>
   <w:abstractNum w:abstractNumId="99411">
-    <w:nsid w:val="ef1982aa"/>
+    <w:nsid w:val="9ea86854"/>
     <w:multiLevelType w:val="multilevel"/>
     <w:lvl w:ilvl="0">
       <w:start w:val="1"/>

</xml_diff>